<commit_message>
added some information in the first assignment
</commit_message>
<xml_diff>
--- a/3_2apl_short/3_2apl_short.docx
+++ b/3_2apl_short/3_2apl_short.docx
@@ -414,7 +414,7 @@
           <v:shape id="_x0000_i1025" type="#_x0000_t75" style="width:184pt;height:172.5pt" o:ole="">
             <v:imagedata r:id="rId8" o:title=""/>
           </v:shape>
-          <o:OLEObject Type="Embed" ProgID="Visio.Drawing.11" ShapeID="_x0000_i1025" DrawAspect="Content" ObjectID="_1519135822" r:id="rId9"/>
+          <o:OLEObject Type="Embed" ProgID="Visio.Drawing.11" ShapeID="_x0000_i1025" DrawAspect="Content" ObjectID="_1519991027" r:id="rId9"/>
         </w:object>
       </w:r>
     </w:p>
@@ -773,130 +773,151 @@
         <w:t xml:space="preserve">3.1 </w:t>
       </w:r>
       <w:r>
-        <w:t>Hally &amp; Barry also check for bins/traps</w:t>
-      </w:r>
-    </w:p>
-    <w:p>
-      <w:r>
-        <w:t>Since we have used senseAllTraps command every time Barry picked up the bomb, we don’t need to let Hally search for the trap.</w:t>
+        <w:t>Hally &amp; Barry</w:t>
+      </w:r>
+      <w:r>
+        <w:t xml:space="preserve"> check for bins/traps</w:t>
+      </w:r>
+      <w:r>
+        <w:t xml:space="preserve"> every step</w:t>
+      </w:r>
+    </w:p>
+    <w:p>
+      <w:r>
+        <w:t xml:space="preserve">Since we have used senseAllTraps command every time Barry picked up the bomb, we don’t need to let </w:t>
+      </w:r>
+      <w:r>
+        <w:t>Barry</w:t>
+      </w:r>
+      <w:r>
+        <w:t xml:space="preserve"> search for the trap</w:t>
+      </w:r>
+      <w:r>
+        <w:t xml:space="preserve"> </w:t>
+      </w:r>
+      <w:r>
+        <w:t>all the</w:t>
+      </w:r>
+      <w:r>
+        <w:t xml:space="preserve"> time</w:t>
+      </w:r>
+      <w:r>
+        <w:t>.</w:t>
       </w:r>
       <w:r>
         <w:t xml:space="preserve"> We feel like senseAllTraps is the most efficient way so we keep that method.</w:t>
       </w:r>
     </w:p>
     <w:p>
-      <w:r>
-        <w:t>We managed to make Barry search for bombs when following Hally.</w:t>
-      </w:r>
-      <w:r>
-        <w:t xml:space="preserve"> Although it doesn’t help much.</w:t>
-      </w:r>
-    </w:p>
-    <w:p>
-      <w:pPr>
-        <w:pStyle w:val="2"/>
-      </w:pPr>
-      <w:r>
+      <w:pPr>
         <w:rPr>
           <w:rFonts w:hint="eastAsia"/>
         </w:rPr>
-        <w:t>3.2</w:t>
-      </w:r>
-      <w:r>
-        <w:t xml:space="preserve"> Hally communicate in a smarter way</w:t>
-      </w:r>
-    </w:p>
-    <w:p>
-      <w:r>
-        <w:t>Initially Hally only take the first result after senseBomb and send that to Barry. We made a recursion</w:t>
-      </w:r>
-      <w:r>
-        <w:t xml:space="preserve"> (see </w:t>
-      </w:r>
-      <w:r>
-        <w:rPr>
-          <w:color w:val="0070C0"/>
-        </w:rPr>
-        <w:t>sense_bomb(BOMBS,BOMBS2,BOMBS3)</w:t>
-      </w:r>
-      <w:r>
-        <w:t xml:space="preserve"> in hally.2apl)</w:t>
-      </w:r>
-      <w:r>
-        <w:t xml:space="preserve"> </w:t>
-      </w:r>
-      <w:r>
-        <w:t xml:space="preserve">to collect all the results of bomb location in the sense range of Hally, and divide the results into 2 lists called </w:t>
-      </w:r>
-      <w:r>
-        <w:rPr>
-          <w:color w:val="0070C0"/>
-        </w:rPr>
-        <w:t>BOMBS2</w:t>
-      </w:r>
-      <w:r>
-        <w:t xml:space="preserve"> and </w:t>
-      </w:r>
-      <w:r>
-        <w:rPr>
-          <w:color w:val="0070C0"/>
-        </w:rPr>
-        <w:t>BOMBS3</w:t>
-      </w:r>
-      <w:r>
-        <w:t xml:space="preserve"> (judging by distance of the bomb to Barry2 and Barry3). Finally we made Hally send the lists of bomb locations to Barry2 and Barry3, and Barrys take coordinates from the received list.</w:t>
-      </w:r>
-    </w:p>
-    <w:p>
-      <w:pPr>
-        <w:pStyle w:val="2"/>
-      </w:pPr>
-      <w:r>
-        <w:rPr>
-          <w:rFonts w:hint="eastAsia"/>
-        </w:rPr>
-        <w:t>3.3</w:t>
-      </w:r>
-      <w:r>
-        <w:t xml:space="preserve"> Don’t let Hally communicate the bomb twice</w:t>
-      </w:r>
-    </w:p>
-    <w:p>
-      <w:r>
-        <w:t xml:space="preserve">1. Make a list in Hally’s belief: </w:t>
-      </w:r>
-      <w:r>
-        <w:rPr>
-          <w:rFonts w:hint="eastAsia"/>
-        </w:rPr>
-        <w:t>When</w:t>
-      </w:r>
-      <w:r>
-        <w:t xml:space="preserve"> Hally finds a bomb, she adds bomb(X,Y) to her belief. And when Barrys pick up the bomb they send message to Hally and then Hally removed the bomb from her belief.</w:t>
-      </w:r>
-    </w:p>
-    <w:p>
-      <w:r>
-        <w:rPr>
-          <w:rFonts w:hint="eastAsia"/>
-        </w:rPr>
-        <w:t>2. Che</w:t>
-      </w:r>
-      <w:r>
-        <w:t xml:space="preserve">ck the list every time when Hally sense bombs. Hally would only send bomb location to Barrys when it is not yet in her belief.  </w:t>
-      </w:r>
-    </w:p>
-    <w:p>
-      <w:pPr>
-        <w:rPr>
-          <w:rFonts w:hint="eastAsia"/>
-        </w:rPr>
-      </w:pPr>
-      <w:r>
-        <w:t>This would help when a bomb is picked up and a new bomb is placed. Because when the bomb is picked up it would be eliminated from Hally’s belief.</w:t>
+      </w:pPr>
+      <w:r>
+        <w:t>Hally senseBombs in goto function so she does it every step.</w:t>
       </w:r>
       <w:bookmarkStart w:id="0" w:name="_GoBack"/>
       <w:bookmarkEnd w:id="0"/>
+    </w:p>
+    <w:p>
+      <w:pPr>
+        <w:pStyle w:val="2"/>
+      </w:pPr>
+      <w:r>
+        <w:rPr>
+          <w:rFonts w:hint="eastAsia"/>
+        </w:rPr>
+        <w:t>3.2</w:t>
+      </w:r>
+      <w:r>
+        <w:t xml:space="preserve"> Hally communicate in a smarter way</w:t>
+      </w:r>
+    </w:p>
+    <w:p>
+      <w:r>
+        <w:t>Initially Hally only take the first result after senseBomb and send that to Barry. We made a recursion</w:t>
+      </w:r>
+      <w:r>
+        <w:t xml:space="preserve"> (see </w:t>
+      </w:r>
+      <w:r>
+        <w:rPr>
+          <w:color w:val="0070C0"/>
+        </w:rPr>
+        <w:t>sense_bomb(BOMBS,BOMBS2,BOMBS3)</w:t>
+      </w:r>
+      <w:r>
+        <w:t xml:space="preserve"> in hally.2apl)</w:t>
+      </w:r>
+      <w:r>
+        <w:t xml:space="preserve"> </w:t>
+      </w:r>
+      <w:r>
+        <w:t xml:space="preserve">to collect all the results of bomb location in the sense range of Hally, and divide the results into 2 lists called </w:t>
+      </w:r>
+      <w:r>
+        <w:rPr>
+          <w:color w:val="0070C0"/>
+        </w:rPr>
+        <w:t>BOMBS2</w:t>
+      </w:r>
+      <w:r>
+        <w:t xml:space="preserve"> and </w:t>
+      </w:r>
+      <w:r>
+        <w:rPr>
+          <w:color w:val="0070C0"/>
+        </w:rPr>
+        <w:t>BOMBS3</w:t>
+      </w:r>
+      <w:r>
+        <w:t xml:space="preserve"> (judging by distance of the bomb to Barry2 and Barry3). Finally we made Hally send the lists of bomb locations to Barry2 and Barry3, and Barrys take coordinates from the received list.</w:t>
+      </w:r>
+    </w:p>
+    <w:p>
+      <w:pPr>
+        <w:pStyle w:val="2"/>
+      </w:pPr>
+      <w:r>
+        <w:rPr>
+          <w:rFonts w:hint="eastAsia"/>
+        </w:rPr>
+        <w:t>3.3</w:t>
+      </w:r>
+      <w:r>
+        <w:t xml:space="preserve"> Don’t let Hally communicate the bomb twice</w:t>
+      </w:r>
+    </w:p>
+    <w:p>
+      <w:r>
+        <w:t xml:space="preserve">1. Make a list in Hally’s belief: </w:t>
+      </w:r>
+      <w:r>
+        <w:rPr>
+          <w:rFonts w:hint="eastAsia"/>
+        </w:rPr>
+        <w:t>When</w:t>
+      </w:r>
+      <w:r>
+        <w:t xml:space="preserve"> Hally finds a bomb, she adds bomb(X,Y) to her belief. And when Barrys pick up the bomb they send message to Hally and then Hally removed the bomb from her belief.</w:t>
+      </w:r>
+    </w:p>
+    <w:p>
+      <w:r>
+        <w:rPr>
+          <w:rFonts w:hint="eastAsia"/>
+        </w:rPr>
+        <w:t>2. Che</w:t>
+      </w:r>
+      <w:r>
+        <w:t xml:space="preserve">ck the list every time when Hally sense bombs. Hally would only send bomb location to Barrys when it is not yet in her belief.  </w:t>
+      </w:r>
+    </w:p>
+    <w:p>
+      <w:r>
+        <w:t>This would help when a bomb is picked up and a new bomb is placed. Because when the bomb is picked up it would be eliminated from Hally’s belief.</w:t>
+      </w:r>
     </w:p>
     <w:sectPr>
       <w:pgSz w:w="12240" w:h="15840"/>
@@ -2827,7 +2848,7 @@
 </file>
 
 <file path=customXml/itemProps1.xml><?xml version="1.0" encoding="utf-8"?>
-<ds:datastoreItem xmlns:ds="http://schemas.openxmlformats.org/officeDocument/2006/customXml" ds:itemID="{67218CA7-013F-46CB-A69F-1504B64DD279}">
+<ds:datastoreItem xmlns:ds="http://schemas.openxmlformats.org/officeDocument/2006/customXml" ds:itemID="{D1913477-F967-408F-9748-3E22195C9C36}">
   <ds:schemaRefs>
     <ds:schemaRef ds:uri="http://schemas.openxmlformats.org/officeDocument/2006/bibliography"/>
   </ds:schemaRefs>

</xml_diff>